<commit_message>
docs. update MKG201 exercise-files
</commit_message>
<xml_diff>
--- a/Project5-[学号]-[姓名]-我的内容营销项目-[平台昵称]-v1.0.docx
+++ b/Project5-[学号]-[姓名]-我的内容营销项目-[平台昵称]-v1.0.docx
@@ -852,9 +852,6 @@
       <w:bookmarkEnd w:id="0"/>
       <w:bookmarkEnd w:id="1"/>
       <w:r>
-        <w:rPr>
-          <w:lang w:eastAsia="zh-CN"/>
-        </w:rPr>
         <w:t>选择推广的项目</w:t>
       </w:r>
     </w:p>
@@ -961,13 +958,10 @@
         <w:rPr>
           <w:rFonts w:hint="eastAsia"/>
         </w:rPr>
-        <w:t>确定</w:t>
-      </w:r>
-      <w:r>
-        <w:rPr>
-          <w:lang w:eastAsia="zh-CN"/>
-        </w:rPr>
-        <w:t>你的内容营销Idea</w:t>
+        <w:t>内容营销</w:t>
+      </w:r>
+      <w:r>
+        <w:t>选题</w:t>
       </w:r>
     </w:p>
     <w:p>
@@ -1065,17 +1059,76 @@
       </w:pPr>
       <w:r>
         <w:rPr>
-          <w:rFonts w:hint="eastAsia"/>
-          <w:color w:val="000000" w:themeColor="text1"/>
-        </w:rPr>
-        <w:t>我</w:t>
-      </w:r>
-      <w:r>
-        <w:rPr>
-          <w:color w:val="000000" w:themeColor="text1"/>
-        </w:rPr>
-        <w:t>选择的问题是：</w:t>
-      </w:r>
+          <w:color w:val="000000" w:themeColor="text1"/>
+        </w:rPr>
+        <w:t>数据</w:t>
+      </w:r>
+      <w:r>
+        <w:rPr>
+          <w:rFonts w:hint="eastAsia"/>
+          <w:color w:val="000000" w:themeColor="text1"/>
+        </w:rPr>
+        <w:t>化</w:t>
+      </w:r>
+      <w:r>
+        <w:rPr>
+          <w:color w:val="000000" w:themeColor="text1"/>
+        </w:rPr>
+        <w:t>选题</w:t>
+      </w:r>
+      <w:r>
+        <w:rPr>
+          <w:rFonts w:hint="eastAsia"/>
+          <w:color w:val="000000" w:themeColor="text1"/>
+        </w:rPr>
+        <w:t>监测</w:t>
+      </w:r>
+      <w:r>
+        <w:rPr>
+          <w:color w:val="000000" w:themeColor="text1"/>
+        </w:rPr>
+        <w:t>截图（</w:t>
+      </w:r>
+      <w:r>
+        <w:rPr>
+          <w:rFonts w:hint="eastAsia"/>
+          <w:color w:val="000000" w:themeColor="text1"/>
+        </w:rPr>
+        <w:t>Distill Web Monitor监测截图</w:t>
+      </w:r>
+      <w:r>
+        <w:rPr>
+          <w:color w:val="000000" w:themeColor="text1"/>
+        </w:rPr>
+        <w:t>）：</w:t>
+      </w:r>
+    </w:p>
+    <w:p>
+      <w:pPr>
+        <w:pStyle w:val="a"/>
+        <w:numPr>
+          <w:ilvl w:val="0"/>
+          <w:numId w:val="0"/>
+        </w:numPr>
+        <w:ind w:left="840"/>
+        <w:rPr>
+          <w:color w:val="000000" w:themeColor="text1"/>
+        </w:rPr>
+      </w:pPr>
+    </w:p>
+    <w:p>
+      <w:pPr>
+        <w:pStyle w:val="a"/>
+        <w:numPr>
+          <w:ilvl w:val="0"/>
+          <w:numId w:val="0"/>
+        </w:numPr>
+        <w:ind w:left="840"/>
+        <w:rPr>
+          <w:rFonts w:hint="eastAsia"/>
+          <w:color w:val="000000" w:themeColor="text1"/>
+        </w:rPr>
+      </w:pPr>
     </w:p>
     <w:p>
       <w:pPr>
@@ -1093,6 +1146,52 @@
           <w:rFonts w:hint="eastAsia"/>
           <w:color w:val="000000" w:themeColor="text1"/>
         </w:rPr>
+        <w:t>浏览量</w:t>
+      </w:r>
+      <w:r>
+        <w:rPr>
+          <w:color w:val="000000" w:themeColor="text1"/>
+          <w:lang w:eastAsia="zh-CN"/>
+        </w:rPr>
+        <w:t>增量最高的</w:t>
+      </w:r>
+      <w:r>
+        <w:rPr>
+          <w:color w:val="000000" w:themeColor="text1"/>
+        </w:rPr>
+        <w:t>问题是：</w:t>
+      </w:r>
+    </w:p>
+    <w:p>
+      <w:pPr>
+        <w:pStyle w:val="a"/>
+        <w:numPr>
+          <w:ilvl w:val="0"/>
+          <w:numId w:val="17"/>
+        </w:numPr>
+        <w:rPr>
+          <w:color w:val="000000" w:themeColor="text1"/>
+        </w:rPr>
+      </w:pPr>
+      <w:r>
+        <w:rPr>
+          <w:rFonts w:hint="eastAsia"/>
+          <w:color w:val="000000" w:themeColor="text1"/>
+        </w:rPr>
+        <w:t>浏览量</w:t>
+      </w:r>
+      <w:r>
+        <w:rPr>
+          <w:color w:val="000000" w:themeColor="text1"/>
+          <w:lang w:eastAsia="zh-CN"/>
+        </w:rPr>
+        <w:t>增量最高的</w:t>
+      </w:r>
+      <w:r>
+        <w:rPr>
+          <w:rFonts w:hint="eastAsia"/>
+          <w:color w:val="000000" w:themeColor="text1"/>
+        </w:rPr>
         <w:t>问题</w:t>
       </w:r>
       <w:r>
@@ -1101,126 +1200,6 @@
           <w:lang w:eastAsia="zh-CN"/>
         </w:rPr>
         <w:t>链接：</w:t>
-      </w:r>
-    </w:p>
-    <w:p>
-      <w:pPr>
-        <w:spacing w:before="0" w:after="0" w:line="400" w:lineRule="exact"/>
-        <w:ind w:firstLine="480"/>
-        <w:rPr>
-          <w:rFonts w:ascii="宋体" w:eastAsia="宋体" w:hAnsi="宋体"/>
-          <w:color w:val="000000" w:themeColor="text1"/>
-        </w:rPr>
-      </w:pPr>
-      <w:r>
-        <w:rPr>
-          <w:rFonts w:ascii="宋体" w:eastAsia="宋体" w:hAnsi="宋体"/>
-          <w:color w:val="000000" w:themeColor="text1"/>
-        </w:rPr>
-        <w:t>3</w:t>
-      </w:r>
-      <w:r>
-        <w:rPr>
-          <w:rFonts w:ascii="宋体" w:eastAsia="宋体" w:hAnsi="宋体"/>
-          <w:color w:val="000000" w:themeColor="text1"/>
-        </w:rPr>
-        <w:t>）</w:t>
-      </w:r>
-      <w:r>
-        <w:rPr>
-          <w:rFonts w:ascii="宋体" w:eastAsia="宋体" w:hAnsi="宋体" w:hint="eastAsia"/>
-          <w:color w:val="000000" w:themeColor="text1"/>
-        </w:rPr>
-        <w:t>选择</w:t>
-      </w:r>
-      <w:r>
-        <w:rPr>
-          <w:rFonts w:ascii="宋体" w:eastAsia="宋体" w:hAnsi="宋体"/>
-          <w:color w:val="000000" w:themeColor="text1"/>
-        </w:rPr>
-        <w:t>理由</w:t>
-      </w:r>
-      <w:r>
-        <w:rPr>
-          <w:rFonts w:ascii="宋体" w:eastAsia="宋体" w:hAnsi="宋体" w:hint="eastAsia"/>
-          <w:color w:val="000000" w:themeColor="text1"/>
-        </w:rPr>
-        <w:t>：</w:t>
-      </w:r>
-    </w:p>
-    <w:p>
-      <w:pPr>
-        <w:spacing w:before="0" w:after="0" w:line="400" w:lineRule="exact"/>
-        <w:ind w:firstLine="480"/>
-        <w:rPr>
-          <w:rFonts w:ascii="宋体" w:eastAsia="宋体" w:hAnsi="宋体"/>
-          <w:color w:val="000000" w:themeColor="text1"/>
-        </w:rPr>
-      </w:pPr>
-      <w:r>
-        <w:rPr>
-          <w:rFonts w:ascii="宋体" w:eastAsia="宋体" w:hAnsi="宋体"/>
-          <w:color w:val="000000" w:themeColor="text1"/>
-        </w:rPr>
-        <w:t>4</w:t>
-      </w:r>
-      <w:r>
-        <w:rPr>
-          <w:rFonts w:ascii="宋体" w:eastAsia="宋体" w:hAnsi="宋体"/>
-          <w:color w:val="000000" w:themeColor="text1"/>
-        </w:rPr>
-        <w:t>）数据</w:t>
-      </w:r>
-      <w:r>
-        <w:rPr>
-          <w:rFonts w:ascii="宋体" w:eastAsia="宋体" w:hAnsi="宋体" w:hint="eastAsia"/>
-          <w:color w:val="000000" w:themeColor="text1"/>
-        </w:rPr>
-        <w:t>化</w:t>
-      </w:r>
-      <w:r>
-        <w:rPr>
-          <w:rFonts w:ascii="宋体" w:eastAsia="宋体" w:hAnsi="宋体"/>
-          <w:color w:val="000000" w:themeColor="text1"/>
-        </w:rPr>
-        <w:t>选题</w:t>
-      </w:r>
-      <w:r>
-        <w:rPr>
-          <w:rFonts w:ascii="宋体" w:eastAsia="宋体" w:hAnsi="宋体" w:hint="eastAsia"/>
-          <w:color w:val="000000" w:themeColor="text1"/>
-        </w:rPr>
-        <w:t>监测</w:t>
-      </w:r>
-      <w:r>
-        <w:rPr>
-          <w:rFonts w:ascii="宋体" w:eastAsia="宋体" w:hAnsi="宋体"/>
-          <w:color w:val="000000" w:themeColor="text1"/>
-        </w:rPr>
-        <w:t>截图（</w:t>
-      </w:r>
-      <w:proofErr w:type="spellStart"/>
-      <w:r>
-        <w:rPr>
-          <w:rFonts w:ascii="宋体" w:eastAsia="宋体" w:hAnsi="宋体" w:hint="eastAsia"/>
-          <w:color w:val="000000" w:themeColor="text1"/>
-        </w:rPr>
-        <w:t>Distill</w:t>
-      </w:r>
-      <w:proofErr w:type="spellEnd"/>
-      <w:r>
-        <w:rPr>
-          <w:rFonts w:ascii="宋体" w:eastAsia="宋体" w:hAnsi="宋体" w:hint="eastAsia"/>
-          <w:color w:val="000000" w:themeColor="text1"/>
-        </w:rPr>
-        <w:t xml:space="preserve"> Web Monitor监测截图</w:t>
-      </w:r>
-      <w:r>
-        <w:rPr>
-          <w:rFonts w:ascii="宋体" w:eastAsia="宋体" w:hAnsi="宋体"/>
-          <w:color w:val="000000" w:themeColor="text1"/>
-        </w:rPr>
-        <w:t>）：</w:t>
       </w:r>
       <w:bookmarkStart w:id="4" w:name="_请根据以下模版，整理你访谈的3个典型用户案例"/>
       <w:bookmarkStart w:id="5" w:name="_请根据以下模版，整理你访谈的3个典型用户案例_1"/>
@@ -1249,6 +1228,23 @@
     </w:p>
     <w:p>
       <w:pPr>
+        <w:pStyle w:val="1"/>
+      </w:pPr>
+      <w:r>
+        <w:t>内容营销</w:t>
+      </w:r>
+      <w:r>
+        <w:rPr>
+          <w:rFonts w:hint="eastAsia"/>
+        </w:rPr>
+        <w:t>创作</w:t>
+      </w:r>
+      <w:r>
+        <w:t>提案</w:t>
+      </w:r>
+    </w:p>
+    <w:p>
+      <w:pPr>
         <w:spacing w:before="0" w:after="0" w:line="400" w:lineRule="exact"/>
         <w:ind w:firstLine="480"/>
         <w:rPr>
@@ -1256,22 +1252,702 @@
           <w:color w:val="000000" w:themeColor="text1"/>
         </w:rPr>
       </w:pPr>
+      <w:r>
+        <w:rPr>
+          <w:rFonts w:ascii="宋体" w:eastAsia="宋体" w:hAnsi="宋体" w:hint="eastAsia"/>
+          <w:color w:val="000000" w:themeColor="text1"/>
+        </w:rPr>
+        <w:t>在</w:t>
+      </w:r>
+      <w:r>
+        <w:rPr>
+          <w:rFonts w:ascii="宋体" w:eastAsia="宋体" w:hAnsi="宋体"/>
+          <w:color w:val="000000" w:themeColor="text1"/>
+        </w:rPr>
+        <w:t>《</w:t>
+      </w:r>
+      <w:r>
+        <w:rPr>
+          <w:rFonts w:ascii="宋体" w:eastAsia="宋体" w:hAnsi="宋体"/>
+          <w:color w:val="000000" w:themeColor="text1"/>
+        </w:rPr>
+        <w:t>Milestone</w:t>
+      </w:r>
+      <w:r>
+        <w:rPr>
+          <w:rFonts w:ascii="宋体" w:eastAsia="宋体" w:hAnsi="宋体"/>
+          <w:color w:val="000000" w:themeColor="text1"/>
+        </w:rPr>
+        <w:t>｜</w:t>
+      </w:r>
+      <w:r>
+        <w:rPr>
+          <w:rFonts w:ascii="宋体" w:eastAsia="宋体" w:hAnsi="宋体" w:hint="eastAsia"/>
+          <w:color w:val="000000" w:themeColor="text1"/>
+        </w:rPr>
+        <w:t>内容</w:t>
+      </w:r>
+      <w:r>
+        <w:rPr>
+          <w:rFonts w:ascii="宋体" w:eastAsia="宋体" w:hAnsi="宋体"/>
+          <w:color w:val="000000" w:themeColor="text1"/>
+        </w:rPr>
+        <w:t>营销干货文创作》</w:t>
+      </w:r>
+      <w:r>
+        <w:rPr>
+          <w:rFonts w:ascii="宋体" w:eastAsia="宋体" w:hAnsi="宋体" w:hint="eastAsia"/>
+          <w:color w:val="000000" w:themeColor="text1"/>
+        </w:rPr>
+        <w:t>的</w:t>
+      </w:r>
+      <w:r>
+        <w:rPr>
+          <w:rFonts w:ascii="宋体" w:eastAsia="宋体" w:hAnsi="宋体"/>
+          <w:color w:val="000000" w:themeColor="text1"/>
+        </w:rPr>
+        <w:t>里程碑</w:t>
+      </w:r>
+      <w:r>
+        <w:rPr>
+          <w:rFonts w:ascii="宋体" w:eastAsia="宋体" w:hAnsi="宋体" w:hint="eastAsia"/>
+          <w:color w:val="000000" w:themeColor="text1"/>
+        </w:rPr>
+        <w:t>任务</w:t>
+      </w:r>
+      <w:r>
+        <w:rPr>
+          <w:rFonts w:ascii="宋体" w:eastAsia="宋体" w:hAnsi="宋体"/>
+          <w:color w:val="000000" w:themeColor="text1"/>
+        </w:rPr>
+        <w:t>中，</w:t>
+      </w:r>
+      <w:r>
+        <w:rPr>
+          <w:rFonts w:ascii="宋体" w:eastAsia="宋体" w:hAnsi="宋体" w:hint="eastAsia"/>
+          <w:color w:val="000000" w:themeColor="text1"/>
+        </w:rPr>
+        <w:t>你已经</w:t>
+      </w:r>
+      <w:r>
+        <w:rPr>
+          <w:rFonts w:ascii="宋体" w:eastAsia="宋体" w:hAnsi="宋体"/>
+          <w:color w:val="000000" w:themeColor="text1"/>
+        </w:rPr>
+        <w:t>创作</w:t>
+      </w:r>
+      <w:r>
+        <w:rPr>
+          <w:rFonts w:ascii="宋体" w:eastAsia="宋体" w:hAnsi="宋体" w:hint="eastAsia"/>
+          <w:color w:val="000000" w:themeColor="text1"/>
+        </w:rPr>
+        <w:t>了</w:t>
+      </w:r>
+      <w:r>
+        <w:rPr>
+          <w:rFonts w:ascii="宋体" w:eastAsia="宋体" w:hAnsi="宋体"/>
+          <w:color w:val="000000" w:themeColor="text1"/>
+        </w:rPr>
+        <w:t>一篇干货文章，</w:t>
+      </w:r>
+      <w:r>
+        <w:rPr>
+          <w:rFonts w:ascii="宋体" w:eastAsia="宋体" w:hAnsi="宋体" w:hint="eastAsia"/>
+          <w:color w:val="000000" w:themeColor="text1"/>
+        </w:rPr>
+        <w:t>请</w:t>
+      </w:r>
+      <w:r>
+        <w:rPr>
+          <w:rFonts w:ascii="宋体" w:eastAsia="宋体" w:hAnsi="宋体" w:hint="eastAsia"/>
+          <w:color w:val="000000" w:themeColor="text1"/>
+        </w:rPr>
+        <w:t>填写以下内容</w:t>
+      </w:r>
+      <w:r>
+        <w:rPr>
+          <w:rFonts w:ascii="宋体" w:eastAsia="宋体" w:hAnsi="宋体"/>
+          <w:color w:val="000000" w:themeColor="text1"/>
+        </w:rPr>
+        <w:t>：</w:t>
+      </w:r>
+    </w:p>
+    <w:p>
+      <w:pPr>
+        <w:pStyle w:val="a"/>
+        <w:numPr>
+          <w:ilvl w:val="0"/>
+          <w:numId w:val="20"/>
+        </w:numPr>
+        <w:rPr>
+          <w:color w:val="000000" w:themeColor="text1"/>
+        </w:rPr>
+      </w:pPr>
+      <w:r>
+        <w:rPr>
+          <w:rFonts w:hint="eastAsia"/>
+          <w:color w:val="000000" w:themeColor="text1"/>
+        </w:rPr>
+        <w:t>文章</w:t>
+      </w:r>
+      <w:r>
+        <w:rPr>
+          <w:color w:val="000000" w:themeColor="text1"/>
+        </w:rPr>
+        <w:t>备选</w:t>
+      </w:r>
+      <w:r>
+        <w:rPr>
+          <w:rFonts w:hint="eastAsia"/>
+          <w:color w:val="000000" w:themeColor="text1"/>
+        </w:rPr>
+        <w:t>标题</w:t>
+      </w:r>
+      <w:r>
+        <w:rPr>
+          <w:color w:val="000000" w:themeColor="text1"/>
+        </w:rPr>
+        <w:t>1</w:t>
+      </w:r>
+      <w:r>
+        <w:rPr>
+          <w:color w:val="000000" w:themeColor="text1"/>
+        </w:rPr>
+        <w:t>：</w:t>
+      </w:r>
+    </w:p>
+    <w:p>
+      <w:pPr>
+        <w:pStyle w:val="a"/>
+        <w:numPr>
+          <w:ilvl w:val="0"/>
+          <w:numId w:val="20"/>
+        </w:numPr>
+        <w:rPr>
+          <w:color w:val="000000" w:themeColor="text1"/>
+        </w:rPr>
+      </w:pPr>
+      <w:r>
+        <w:rPr>
+          <w:rFonts w:hint="eastAsia"/>
+          <w:color w:val="000000" w:themeColor="text1"/>
+        </w:rPr>
+        <w:t>文章</w:t>
+      </w:r>
+      <w:r>
+        <w:rPr>
+          <w:color w:val="000000" w:themeColor="text1"/>
+        </w:rPr>
+        <w:t>备选</w:t>
+      </w:r>
+      <w:r>
+        <w:rPr>
+          <w:rFonts w:hint="eastAsia"/>
+          <w:color w:val="000000" w:themeColor="text1"/>
+        </w:rPr>
+        <w:t>标题</w:t>
+      </w:r>
+      <w:r>
+        <w:rPr>
+          <w:color w:val="000000" w:themeColor="text1"/>
+        </w:rPr>
+        <w:t>2</w:t>
+      </w:r>
+      <w:r>
+        <w:rPr>
+          <w:color w:val="000000" w:themeColor="text1"/>
+        </w:rPr>
+        <w:t>：</w:t>
+      </w:r>
+    </w:p>
+    <w:p>
+      <w:pPr>
+        <w:pStyle w:val="a"/>
+        <w:numPr>
+          <w:ilvl w:val="0"/>
+          <w:numId w:val="20"/>
+        </w:numPr>
+        <w:rPr>
+          <w:color w:val="000000" w:themeColor="text1"/>
+        </w:rPr>
+      </w:pPr>
+      <w:r>
+        <w:rPr>
+          <w:rFonts w:hint="eastAsia"/>
+          <w:color w:val="000000" w:themeColor="text1"/>
+        </w:rPr>
+        <w:t>文章</w:t>
+      </w:r>
+      <w:r>
+        <w:rPr>
+          <w:color w:val="000000" w:themeColor="text1"/>
+        </w:rPr>
+        <w:t>备选</w:t>
+      </w:r>
+      <w:r>
+        <w:rPr>
+          <w:rFonts w:hint="eastAsia"/>
+          <w:color w:val="000000" w:themeColor="text1"/>
+        </w:rPr>
+        <w:t>标题</w:t>
+      </w:r>
+      <w:r>
+        <w:rPr>
+          <w:color w:val="000000" w:themeColor="text1"/>
+        </w:rPr>
+        <w:t>3</w:t>
+      </w:r>
+      <w:r>
+        <w:rPr>
+          <w:color w:val="000000" w:themeColor="text1"/>
+        </w:rPr>
+        <w:t>：</w:t>
+      </w:r>
+    </w:p>
+    <w:p>
+      <w:pPr>
+        <w:pStyle w:val="a"/>
+        <w:numPr>
+          <w:ilvl w:val="0"/>
+          <w:numId w:val="20"/>
+        </w:numPr>
+        <w:rPr>
+          <w:color w:val="000000" w:themeColor="text1"/>
+        </w:rPr>
+      </w:pPr>
+      <w:r>
+        <w:rPr>
+          <w:rFonts w:hint="eastAsia"/>
+          <w:color w:val="000000" w:themeColor="text1"/>
+        </w:rPr>
+        <w:t>创作</w:t>
+      </w:r>
+      <w:r>
+        <w:rPr>
+          <w:color w:val="000000" w:themeColor="text1"/>
+          <w:lang w:eastAsia="zh-CN"/>
+        </w:rPr>
+        <w:t>形式：</w:t>
+      </w:r>
+      <w:r>
+        <w:rPr>
+          <w:rFonts w:hint="eastAsia"/>
+          <w:color w:val="000000" w:themeColor="text1"/>
+          <w:lang w:eastAsia="zh-CN"/>
+        </w:rPr>
+        <w:t>文字／图片／视频／音频／电子书／H5网页</w:t>
+      </w:r>
+      <w:r>
+        <w:rPr>
+          <w:color w:val="000000" w:themeColor="text1"/>
+          <w:lang w:eastAsia="zh-CN"/>
+        </w:rPr>
+        <w:t xml:space="preserve"> （</w:t>
+      </w:r>
+      <w:r>
+        <w:rPr>
+          <w:rFonts w:hint="eastAsia"/>
+          <w:color w:val="000000" w:themeColor="text1"/>
+          <w:lang w:eastAsia="zh-CN"/>
+        </w:rPr>
+        <w:t>请保留符合你的</w:t>
+      </w:r>
+      <w:r>
+        <w:rPr>
+          <w:color w:val="000000" w:themeColor="text1"/>
+          <w:lang w:eastAsia="zh-CN"/>
+        </w:rPr>
+        <w:t>文章创作形式，</w:t>
+      </w:r>
+      <w:r>
+        <w:rPr>
+          <w:rFonts w:hint="eastAsia"/>
+          <w:color w:val="000000" w:themeColor="text1"/>
+          <w:lang w:eastAsia="zh-CN"/>
+        </w:rPr>
+        <w:t>其余删除</w:t>
+      </w:r>
+      <w:r>
+        <w:rPr>
+          <w:color w:val="000000" w:themeColor="text1"/>
+          <w:lang w:eastAsia="zh-CN"/>
+        </w:rPr>
+        <w:t>）</w:t>
+      </w:r>
+    </w:p>
+    <w:p>
+      <w:pPr>
+        <w:pStyle w:val="a"/>
+        <w:numPr>
+          <w:ilvl w:val="0"/>
+          <w:numId w:val="20"/>
+        </w:numPr>
+        <w:rPr>
+          <w:color w:val="000000" w:themeColor="text1"/>
+        </w:rPr>
+      </w:pPr>
+      <w:r>
+        <w:rPr>
+          <w:rFonts w:hint="eastAsia"/>
+          <w:color w:val="000000" w:themeColor="text1"/>
+          <w:lang w:eastAsia="zh-CN"/>
+        </w:rPr>
+        <w:t>创作</w:t>
+      </w:r>
+      <w:r>
+        <w:rPr>
+          <w:color w:val="000000" w:themeColor="text1"/>
+          <w:lang w:eastAsia="zh-CN"/>
+        </w:rPr>
+        <w:t>类型：</w:t>
+      </w:r>
+      <w:r>
+        <w:rPr>
+          <w:rFonts w:hint="eastAsia"/>
+          <w:color w:val="000000" w:themeColor="text1"/>
+          <w:lang w:eastAsia="zh-CN"/>
+        </w:rPr>
+        <w:t>观点型／故事型／集锦型／干货型／资讯型／采访型</w:t>
+      </w:r>
+      <w:r>
+        <w:rPr>
+          <w:color w:val="000000" w:themeColor="text1"/>
+          <w:lang w:eastAsia="zh-CN"/>
+        </w:rPr>
+        <w:t>（</w:t>
+      </w:r>
+      <w:r>
+        <w:rPr>
+          <w:rFonts w:hint="eastAsia"/>
+          <w:color w:val="000000" w:themeColor="text1"/>
+          <w:lang w:eastAsia="zh-CN"/>
+        </w:rPr>
+        <w:t>请保留符合你的</w:t>
+      </w:r>
+      <w:r>
+        <w:rPr>
+          <w:color w:val="000000" w:themeColor="text1"/>
+          <w:lang w:eastAsia="zh-CN"/>
+        </w:rPr>
+        <w:t>文章创作形式，</w:t>
+      </w:r>
+      <w:r>
+        <w:rPr>
+          <w:rFonts w:hint="eastAsia"/>
+          <w:color w:val="000000" w:themeColor="text1"/>
+          <w:lang w:eastAsia="zh-CN"/>
+        </w:rPr>
+        <w:t>其余删除</w:t>
+      </w:r>
+      <w:r>
+        <w:rPr>
+          <w:color w:val="000000" w:themeColor="text1"/>
+          <w:lang w:eastAsia="zh-CN"/>
+        </w:rPr>
+        <w:t>）</w:t>
+      </w:r>
+    </w:p>
+    <w:p>
+      <w:pPr>
+        <w:pStyle w:val="a"/>
+        <w:numPr>
+          <w:ilvl w:val="0"/>
+          <w:numId w:val="20"/>
+        </w:numPr>
+        <w:rPr>
+          <w:color w:val="000000" w:themeColor="text1"/>
+        </w:rPr>
+      </w:pPr>
+      <w:r>
+        <w:rPr>
+          <w:rFonts w:hint="eastAsia"/>
+          <w:color w:val="000000" w:themeColor="text1"/>
+          <w:lang w:eastAsia="zh-CN"/>
+        </w:rPr>
+        <w:t>选题</w:t>
+      </w:r>
+      <w:r>
+        <w:rPr>
+          <w:color w:val="000000" w:themeColor="text1"/>
+          <w:lang w:eastAsia="zh-CN"/>
+        </w:rPr>
+        <w:t>理由：</w:t>
+      </w:r>
+    </w:p>
+    <w:p>
+      <w:pPr>
+        <w:pStyle w:val="a"/>
+        <w:numPr>
+          <w:ilvl w:val="0"/>
+          <w:numId w:val="20"/>
+        </w:numPr>
+        <w:rPr>
+          <w:color w:val="000000" w:themeColor="text1"/>
+        </w:rPr>
+      </w:pPr>
+      <w:r>
+        <w:rPr>
+          <w:rFonts w:hint="eastAsia"/>
+          <w:color w:val="000000" w:themeColor="text1"/>
+        </w:rPr>
+        <w:t>文章</w:t>
+      </w:r>
+      <w:r>
+        <w:rPr>
+          <w:color w:val="000000" w:themeColor="text1"/>
+          <w:lang w:eastAsia="zh-CN"/>
+        </w:rPr>
+        <w:t>关键字（</w:t>
+      </w:r>
+      <w:r>
+        <w:rPr>
+          <w:rFonts w:hint="eastAsia"/>
+          <w:color w:val="000000" w:themeColor="text1"/>
+          <w:lang w:eastAsia="zh-CN"/>
+        </w:rPr>
+        <w:t>至少</w:t>
+      </w:r>
+      <w:r>
+        <w:rPr>
+          <w:color w:val="000000" w:themeColor="text1"/>
+          <w:lang w:eastAsia="zh-CN"/>
+        </w:rPr>
+        <w:t>3</w:t>
+      </w:r>
+      <w:r>
+        <w:rPr>
+          <w:rFonts w:hint="eastAsia"/>
+          <w:color w:val="000000" w:themeColor="text1"/>
+          <w:lang w:eastAsia="zh-CN"/>
+        </w:rPr>
+        <w:t>个</w:t>
+      </w:r>
+      <w:r>
+        <w:rPr>
+          <w:color w:val="000000" w:themeColor="text1"/>
+          <w:lang w:eastAsia="zh-CN"/>
+        </w:rPr>
+        <w:t>）：</w:t>
+      </w:r>
     </w:p>
     <w:p>
       <w:pPr>
         <w:pStyle w:val="1"/>
       </w:pPr>
       <w:r>
-        <w:rPr>
-          <w:rFonts w:hint="eastAsia"/>
-        </w:rPr>
-        <w:t>撰写</w:t>
-      </w:r>
-      <w:r>
-        <w:rPr>
-          <w:lang w:eastAsia="zh-CN"/>
-        </w:rPr>
-        <w:t>内容营销干货文</w:t>
+        <w:lastRenderedPageBreak/>
+        <w:t>内容营销</w:t>
+      </w:r>
+      <w:r>
+        <w:rPr>
+          <w:rFonts w:hint="eastAsia"/>
+        </w:rPr>
+        <w:t>创作</w:t>
+      </w:r>
+    </w:p>
+    <w:p>
+      <w:pPr>
+        <w:pStyle w:val="a"/>
+        <w:numPr>
+          <w:ilvl w:val="0"/>
+          <w:numId w:val="22"/>
+        </w:numPr>
+        <w:rPr>
+          <w:color w:val="000000" w:themeColor="text1"/>
+        </w:rPr>
+      </w:pPr>
+      <w:r>
+        <w:rPr>
+          <w:color w:val="000000" w:themeColor="text1"/>
+        </w:rPr>
+        <w:t>文章</w:t>
+      </w:r>
+      <w:r>
+        <w:rPr>
+          <w:rFonts w:hint="eastAsia"/>
+          <w:color w:val="000000" w:themeColor="text1"/>
+        </w:rPr>
+        <w:t>确定</w:t>
+      </w:r>
+      <w:r>
+        <w:rPr>
+          <w:color w:val="000000" w:themeColor="text1"/>
+          <w:lang w:eastAsia="zh-CN"/>
+        </w:rPr>
+        <w:t>标题：</w:t>
+      </w:r>
+    </w:p>
+    <w:p>
+      <w:pPr>
+        <w:pStyle w:val="a"/>
+        <w:numPr>
+          <w:ilvl w:val="0"/>
+          <w:numId w:val="22"/>
+        </w:numPr>
+        <w:rPr>
+          <w:color w:val="000000" w:themeColor="text1"/>
+        </w:rPr>
+      </w:pPr>
+      <w:r>
+        <w:rPr>
+          <w:rFonts w:hint="eastAsia"/>
+          <w:color w:val="000000" w:themeColor="text1"/>
+        </w:rPr>
+        <w:t>文章</w:t>
+      </w:r>
+      <w:r>
+        <w:rPr>
+          <w:color w:val="000000" w:themeColor="text1"/>
+        </w:rPr>
+        <w:t>正</w:t>
+      </w:r>
+      <w:r>
+        <w:rPr>
+          <w:rFonts w:hint="eastAsia"/>
+          <w:color w:val="000000" w:themeColor="text1"/>
+        </w:rPr>
+        <w:t>文</w:t>
+      </w:r>
+      <w:r>
+        <w:rPr>
+          <w:rFonts w:hint="eastAsia"/>
+          <w:color w:val="000000" w:themeColor="text1"/>
+        </w:rPr>
+        <w:t>内容</w:t>
+      </w:r>
+      <w:r>
+        <w:rPr>
+          <w:rFonts w:hint="eastAsia"/>
+          <w:color w:val="000000" w:themeColor="text1"/>
+        </w:rPr>
+        <w:t>：</w:t>
+      </w:r>
+    </w:p>
+    <w:p>
+      <w:pPr>
+        <w:rPr>
+          <w:color w:val="000000" w:themeColor="text1"/>
+        </w:rPr>
+      </w:pPr>
+    </w:p>
+    <w:p>
+      <w:pPr>
+        <w:rPr>
+          <w:rFonts w:hint="eastAsia"/>
+          <w:color w:val="000000" w:themeColor="text1"/>
+        </w:rPr>
+      </w:pPr>
+    </w:p>
+    <w:p>
+      <w:pPr>
+        <w:pStyle w:val="a"/>
+        <w:numPr>
+          <w:ilvl w:val="0"/>
+          <w:numId w:val="22"/>
+        </w:numPr>
+        <w:rPr>
+          <w:rFonts w:hint="eastAsia"/>
+          <w:color w:val="000000" w:themeColor="text1"/>
+        </w:rPr>
+      </w:pPr>
+      <w:r>
+        <w:rPr>
+          <w:color w:val="000000" w:themeColor="text1"/>
+        </w:rPr>
+        <w:t>文章</w:t>
+      </w:r>
+      <w:r>
+        <w:rPr>
+          <w:rFonts w:hint="eastAsia"/>
+          <w:color w:val="000000" w:themeColor="text1"/>
+          <w:u w:val="single"/>
+        </w:rPr>
+        <w:t>共             字</w:t>
+      </w:r>
+      <w:r>
+        <w:rPr>
+          <w:rFonts w:hint="eastAsia"/>
+          <w:color w:val="000000" w:themeColor="text1"/>
+        </w:rPr>
+        <w:t>（需要填写具体字数）</w:t>
+      </w:r>
+    </w:p>
+    <w:p>
+      <w:pPr>
+        <w:pStyle w:val="a"/>
+        <w:numPr>
+          <w:ilvl w:val="0"/>
+          <w:numId w:val="22"/>
+        </w:numPr>
+        <w:rPr>
+          <w:color w:val="000000" w:themeColor="text1"/>
+        </w:rPr>
+      </w:pPr>
+      <w:r>
+        <w:rPr>
+          <w:rFonts w:hint="eastAsia"/>
+          <w:color w:val="000000" w:themeColor="text1"/>
+        </w:rPr>
+        <w:t>文章</w:t>
+      </w:r>
+      <w:r>
+        <w:rPr>
+          <w:color w:val="000000" w:themeColor="text1"/>
+        </w:rPr>
+        <w:t>封面</w:t>
+      </w:r>
+      <w:r>
+        <w:rPr>
+          <w:color w:val="000000" w:themeColor="text1"/>
+        </w:rPr>
+        <w:t>图</w:t>
+      </w:r>
+      <w:r>
+        <w:rPr>
+          <w:color w:val="000000" w:themeColor="text1"/>
+        </w:rPr>
+        <w:t>：</w:t>
+      </w:r>
+    </w:p>
+    <w:p>
+      <w:pPr>
+        <w:spacing w:before="0" w:after="0" w:line="400" w:lineRule="exact"/>
+        <w:rPr>
+          <w:rFonts w:ascii="宋体" w:eastAsia="宋体" w:hAnsi="宋体"/>
+          <w:color w:val="000000" w:themeColor="text1"/>
+        </w:rPr>
+      </w:pPr>
+    </w:p>
+    <w:p>
+      <w:pPr>
+        <w:spacing w:before="0" w:after="0" w:line="400" w:lineRule="exact"/>
+        <w:rPr>
+          <w:rFonts w:ascii="宋体" w:eastAsia="宋体" w:hAnsi="宋体"/>
+          <w:color w:val="000000" w:themeColor="text1"/>
+        </w:rPr>
+      </w:pPr>
+    </w:p>
+    <w:p>
+      <w:pPr>
+        <w:spacing w:before="0" w:after="0" w:line="400" w:lineRule="exact"/>
+        <w:rPr>
+          <w:rFonts w:ascii="宋体" w:eastAsia="宋体" w:hAnsi="宋体"/>
+          <w:color w:val="000000" w:themeColor="text1"/>
+        </w:rPr>
+      </w:pPr>
+    </w:p>
+    <w:p>
+      <w:pPr>
+        <w:pStyle w:val="1"/>
+      </w:pPr>
+      <w:r>
+        <w:rPr>
+          <w:rFonts w:hint="eastAsia"/>
+        </w:rPr>
+        <w:t>UTM</w:t>
+      </w:r>
+      <w:r>
+        <w:t>监测</w:t>
       </w:r>
     </w:p>
     <w:p>
@@ -1285,9 +1961,200 @@
       </w:pPr>
       <w:r>
         <w:rPr>
+          <w:rFonts w:ascii="宋体" w:eastAsia="宋体" w:hAnsi="宋体"/>
+          <w:color w:val="000000" w:themeColor="text1"/>
+        </w:rPr>
+        <w:t>在内容营销文章</w:t>
+      </w:r>
+      <w:r>
+        <w:rPr>
           <w:rFonts w:ascii="宋体" w:eastAsia="宋体" w:hAnsi="宋体" w:hint="eastAsia"/>
           <w:color w:val="000000" w:themeColor="text1"/>
         </w:rPr>
+        <w:t>的末尾</w:t>
+      </w:r>
+      <w:r>
+        <w:rPr>
+          <w:rFonts w:ascii="宋体" w:eastAsia="宋体" w:hAnsi="宋体"/>
+          <w:color w:val="000000" w:themeColor="text1"/>
+        </w:rPr>
+        <w:t>，</w:t>
+      </w:r>
+      <w:r>
+        <w:rPr>
+          <w:rFonts w:ascii="宋体" w:eastAsia="宋体" w:hAnsi="宋体" w:hint="eastAsia"/>
+          <w:color w:val="000000" w:themeColor="text1"/>
+        </w:rPr>
+        <w:t>一般会设置</w:t>
+      </w:r>
+      <w:r>
+        <w:rPr>
+          <w:rFonts w:ascii="宋体" w:eastAsia="宋体" w:hAnsi="宋体"/>
+          <w:color w:val="000000" w:themeColor="text1"/>
+        </w:rPr>
+        <w:t>CTA引导用户</w:t>
+      </w:r>
+      <w:r>
+        <w:rPr>
+          <w:rFonts w:ascii="宋体" w:eastAsia="宋体" w:hAnsi="宋体" w:hint="eastAsia"/>
+          <w:color w:val="000000" w:themeColor="text1"/>
+        </w:rPr>
+        <w:t>跳转到推广</w:t>
+      </w:r>
+      <w:r>
+        <w:rPr>
+          <w:rFonts w:ascii="宋体" w:eastAsia="宋体" w:hAnsi="宋体"/>
+          <w:color w:val="000000" w:themeColor="text1"/>
+        </w:rPr>
+        <w:t>项目</w:t>
+      </w:r>
+      <w:r>
+        <w:rPr>
+          <w:rFonts w:ascii="宋体" w:eastAsia="宋体" w:hAnsi="宋体" w:hint="eastAsia"/>
+          <w:color w:val="000000" w:themeColor="text1"/>
+        </w:rPr>
+        <w:t>页面</w:t>
+      </w:r>
+      <w:r>
+        <w:rPr>
+          <w:rFonts w:ascii="宋体" w:eastAsia="宋体" w:hAnsi="宋体"/>
+          <w:color w:val="000000" w:themeColor="text1"/>
+        </w:rPr>
+        <w:t>，</w:t>
+      </w:r>
+      <w:r>
+        <w:rPr>
+          <w:rFonts w:ascii="宋体" w:eastAsia="宋体" w:hAnsi="宋体" w:hint="eastAsia"/>
+          <w:color w:val="000000" w:themeColor="text1"/>
+        </w:rPr>
+        <w:t>而</w:t>
+      </w:r>
+      <w:r>
+        <w:rPr>
+          <w:rFonts w:ascii="宋体" w:eastAsia="宋体" w:hAnsi="宋体"/>
+          <w:color w:val="000000" w:themeColor="text1"/>
+        </w:rPr>
+        <w:t>UTM</w:t>
+      </w:r>
+      <w:r>
+        <w:rPr>
+          <w:rFonts w:ascii="宋体" w:eastAsia="宋体" w:hAnsi="宋体"/>
+          <w:color w:val="000000" w:themeColor="text1"/>
+        </w:rPr>
+        <w:t>可以帮助我们更好</w:t>
+      </w:r>
+      <w:r>
+        <w:rPr>
+          <w:rFonts w:ascii="宋体" w:eastAsia="宋体" w:hAnsi="宋体" w:hint="eastAsia"/>
+          <w:color w:val="000000" w:themeColor="text1"/>
+        </w:rPr>
+        <w:t>地</w:t>
+      </w:r>
+      <w:r>
+        <w:rPr>
+          <w:rFonts w:ascii="宋体" w:eastAsia="宋体" w:hAnsi="宋体" w:hint="eastAsia"/>
+          <w:color w:val="000000" w:themeColor="text1"/>
+        </w:rPr>
+        <w:t>监测</w:t>
+      </w:r>
+      <w:r>
+        <w:rPr>
+          <w:rFonts w:ascii="宋体" w:eastAsia="宋体" w:hAnsi="宋体"/>
+          <w:color w:val="000000" w:themeColor="text1"/>
+        </w:rPr>
+        <w:t>不同</w:t>
+      </w:r>
+      <w:r>
+        <w:rPr>
+          <w:rFonts w:ascii="宋体" w:eastAsia="宋体" w:hAnsi="宋体" w:hint="eastAsia"/>
+          <w:color w:val="000000" w:themeColor="text1"/>
+        </w:rPr>
+        <w:t>渠道</w:t>
+      </w:r>
+      <w:r>
+        <w:rPr>
+          <w:rFonts w:ascii="宋体" w:eastAsia="宋体" w:hAnsi="宋体"/>
+          <w:color w:val="000000" w:themeColor="text1"/>
+        </w:rPr>
+        <w:t>来源带来的流量</w:t>
+      </w:r>
+      <w:r>
+        <w:rPr>
+          <w:rFonts w:ascii="宋体" w:eastAsia="宋体" w:hAnsi="宋体" w:hint="eastAsia"/>
+          <w:color w:val="000000" w:themeColor="text1"/>
+        </w:rPr>
+        <w:t>转化</w:t>
+      </w:r>
+      <w:r>
+        <w:rPr>
+          <w:rFonts w:ascii="宋体" w:eastAsia="宋体" w:hAnsi="宋体"/>
+          <w:color w:val="000000" w:themeColor="text1"/>
+        </w:rPr>
+        <w:t>情况。</w:t>
+      </w:r>
+      <w:r>
+        <w:rPr>
+          <w:rFonts w:ascii="宋体" w:eastAsia="宋体" w:hAnsi="宋体" w:hint="eastAsia"/>
+          <w:color w:val="000000" w:themeColor="text1"/>
+        </w:rPr>
+        <w:t>譬如</w:t>
+      </w:r>
+      <w:r>
+        <w:rPr>
+          <w:rFonts w:ascii="宋体" w:eastAsia="宋体" w:hAnsi="宋体"/>
+          <w:color w:val="000000" w:themeColor="text1"/>
+        </w:rPr>
+        <w:t>在文</w:t>
+      </w:r>
+      <w:r>
+        <w:rPr>
+          <w:rFonts w:ascii="宋体" w:eastAsia="宋体" w:hAnsi="宋体" w:hint="eastAsia"/>
+          <w:color w:val="000000" w:themeColor="text1"/>
+        </w:rPr>
+        <w:t>章最后</w:t>
+      </w:r>
+      <w:r>
+        <w:rPr>
+          <w:rFonts w:ascii="宋体" w:eastAsia="宋体" w:hAnsi="宋体"/>
+          <w:color w:val="000000" w:themeColor="text1"/>
+        </w:rPr>
+        <w:t>写明“</w:t>
+      </w:r>
+      <w:r>
+        <w:rPr>
+          <w:rFonts w:ascii="宋体" w:eastAsia="宋体" w:hAnsi="宋体" w:hint="eastAsia"/>
+          <w:color w:val="000000" w:themeColor="text1"/>
+        </w:rPr>
+        <w:t>如果想要更系统地学习新媒体营销，请立即免费申请加入</w:t>
+      </w:r>
+      <w:hyperlink r:id="rId12" w:history="1">
+        <w:r>
+          <w:rPr>
+            <w:rStyle w:val="aff9"/>
+            <w:rFonts w:ascii="宋体" w:eastAsia="宋体" w:hAnsi="宋体" w:hint="eastAsia"/>
+          </w:rPr>
+          <w:t>「 新媒体自习室 」</w:t>
+        </w:r>
+      </w:hyperlink>
+      <w:r>
+        <w:rPr>
+          <w:rFonts w:ascii="宋体" w:eastAsia="宋体" w:hAnsi="宋体" w:hint="eastAsia"/>
+          <w:color w:val="000000" w:themeColor="text1"/>
+        </w:rPr>
+        <w:t>课程</w:t>
+      </w:r>
+      <w:r>
+        <w:rPr>
+          <w:rFonts w:ascii="宋体" w:eastAsia="宋体" w:hAnsi="宋体"/>
+          <w:color w:val="000000" w:themeColor="text1"/>
+        </w:rPr>
+        <w:t>”，</w:t>
+      </w:r>
+      <w:r>
+        <w:rPr>
+          <w:rFonts w:ascii="宋体" w:eastAsia="宋体" w:hAnsi="宋体" w:hint="eastAsia"/>
+          <w:color w:val="000000" w:themeColor="text1"/>
+        </w:rPr>
         <w:t>在</w:t>
       </w:r>
       <w:r>
@@ -1295,112 +2162,77 @@
           <w:rFonts w:ascii="宋体" w:eastAsia="宋体" w:hAnsi="宋体"/>
           <w:color w:val="000000" w:themeColor="text1"/>
         </w:rPr>
-        <w:t>《</w:t>
+        <w:t>“</w:t>
+      </w:r>
+      <w:r>
+        <w:rPr>
+          <w:rFonts w:ascii="宋体" w:eastAsia="宋体" w:hAnsi="宋体" w:hint="eastAsia"/>
+          <w:color w:val="000000" w:themeColor="text1"/>
+        </w:rPr>
+        <w:t>「 新媒体自习室 」课程</w:t>
       </w:r>
       <w:r>
         <w:rPr>
           <w:rFonts w:ascii="宋体" w:eastAsia="宋体" w:hAnsi="宋体"/>
           <w:color w:val="000000" w:themeColor="text1"/>
         </w:rPr>
-        <w:t>Milestone</w:t>
+        <w:t>”</w:t>
+      </w:r>
+      <w:r>
+        <w:rPr>
+          <w:rFonts w:ascii="宋体" w:eastAsia="宋体" w:hAnsi="宋体" w:hint="eastAsia"/>
+          <w:color w:val="000000" w:themeColor="text1"/>
+        </w:rPr>
+        <w:t>的</w:t>
       </w:r>
       <w:r>
         <w:rPr>
           <w:rFonts w:ascii="宋体" w:eastAsia="宋体" w:hAnsi="宋体"/>
           <w:color w:val="000000" w:themeColor="text1"/>
         </w:rPr>
-        <w:t>｜</w:t>
+        <w:t>链接</w:t>
       </w:r>
       <w:r>
         <w:rPr>
           <w:rFonts w:ascii="宋体" w:eastAsia="宋体" w:hAnsi="宋体" w:hint="eastAsia"/>
           <w:color w:val="000000" w:themeColor="text1"/>
         </w:rPr>
-        <w:t>内容</w:t>
+        <w:t>就是使用了</w:t>
       </w:r>
       <w:r>
         <w:rPr>
           <w:rFonts w:ascii="宋体" w:eastAsia="宋体" w:hAnsi="宋体"/>
           <w:color w:val="000000" w:themeColor="text1"/>
         </w:rPr>
-        <w:t>营销干货文创作》</w:t>
+        <w:t>UTM监测知乎</w:t>
       </w:r>
       <w:r>
         <w:rPr>
           <w:rFonts w:ascii="宋体" w:eastAsia="宋体" w:hAnsi="宋体" w:hint="eastAsia"/>
           <w:color w:val="000000" w:themeColor="text1"/>
         </w:rPr>
-        <w:t>的</w:t>
+        <w:t>到</w:t>
       </w:r>
       <w:r>
         <w:rPr>
           <w:rFonts w:ascii="宋体" w:eastAsia="宋体" w:hAnsi="宋体"/>
           <w:color w:val="000000" w:themeColor="text1"/>
         </w:rPr>
-        <w:t>里程碑</w:t>
+        <w:t>半撇私塾官网</w:t>
       </w:r>
       <w:r>
         <w:rPr>
           <w:rFonts w:ascii="宋体" w:eastAsia="宋体" w:hAnsi="宋体" w:hint="eastAsia"/>
           <w:color w:val="000000" w:themeColor="text1"/>
         </w:rPr>
-        <w:t>任务</w:t>
+        <w:t>「 新媒体自习室 」</w:t>
       </w:r>
       <w:r>
         <w:rPr>
           <w:rFonts w:ascii="宋体" w:eastAsia="宋体" w:hAnsi="宋体"/>
           <w:color w:val="000000" w:themeColor="text1"/>
         </w:rPr>
-        <w:t>中，</w:t>
-      </w:r>
-      <w:r>
-        <w:rPr>
-          <w:rFonts w:ascii="宋体" w:eastAsia="宋体" w:hAnsi="宋体" w:hint="eastAsia"/>
-          <w:color w:val="000000" w:themeColor="text1"/>
-        </w:rPr>
-        <w:t>你已经</w:t>
-      </w:r>
-      <w:r>
-        <w:rPr>
-          <w:rFonts w:ascii="宋体" w:eastAsia="宋体" w:hAnsi="宋体"/>
-          <w:color w:val="000000" w:themeColor="text1"/>
-        </w:rPr>
-        <w:t>创作</w:t>
-      </w:r>
-      <w:r>
-        <w:rPr>
-          <w:rFonts w:ascii="宋体" w:eastAsia="宋体" w:hAnsi="宋体" w:hint="eastAsia"/>
-          <w:color w:val="000000" w:themeColor="text1"/>
-        </w:rPr>
-        <w:t>了</w:t>
-      </w:r>
-      <w:r>
-        <w:rPr>
-          <w:rFonts w:ascii="宋体" w:eastAsia="宋体" w:hAnsi="宋体"/>
-          <w:color w:val="000000" w:themeColor="text1"/>
-        </w:rPr>
-        <w:t>一篇干货文章，</w:t>
-      </w:r>
-      <w:r>
-        <w:rPr>
-          <w:rFonts w:ascii="宋体" w:eastAsia="宋体" w:hAnsi="宋体" w:hint="eastAsia"/>
-          <w:color w:val="000000" w:themeColor="text1"/>
-        </w:rPr>
-        <w:t>请</w:t>
-      </w:r>
-      <w:r>
-        <w:rPr>
-          <w:rFonts w:ascii="宋体" w:eastAsia="宋体" w:hAnsi="宋体"/>
-          <w:color w:val="000000" w:themeColor="text1"/>
-        </w:rPr>
-        <w:t>粘贴在此处</w:t>
-      </w:r>
-      <w:r>
-        <w:rPr>
-          <w:rFonts w:ascii="宋体" w:eastAsia="宋体" w:hAnsi="宋体"/>
-          <w:color w:val="000000" w:themeColor="text1"/>
-        </w:rPr>
-        <w:t>：</w:t>
+        <w:t>的数据。</w:t>
       </w:r>
     </w:p>
     <w:p>
@@ -1408,24 +2240,10 @@
         <w:spacing w:before="0" w:after="0" w:line="400" w:lineRule="exact"/>
         <w:ind w:firstLine="480"/>
         <w:rPr>
-          <w:rFonts w:ascii="宋体" w:eastAsia="宋体" w:hAnsi="宋体"/>
-          <w:color w:val="000000" w:themeColor="text1"/>
-        </w:rPr>
-      </w:pPr>
-      <w:r>
-        <w:rPr>
           <w:rFonts w:ascii="宋体" w:eastAsia="宋体" w:hAnsi="宋体" w:hint="eastAsia"/>
           <w:color w:val="000000" w:themeColor="text1"/>
         </w:rPr>
-        <w:t>1）文章标题</w:t>
-      </w:r>
-      <w:r>
-        <w:rPr>
-          <w:rFonts w:ascii="宋体" w:eastAsia="宋体" w:hAnsi="宋体"/>
-          <w:color w:val="000000" w:themeColor="text1"/>
-        </w:rPr>
-        <w:t>：</w:t>
-      </w:r>
+      </w:pPr>
     </w:p>
     <w:p>
       <w:pPr>
@@ -1438,197 +2256,17 @@
       </w:pPr>
       <w:r>
         <w:rPr>
+          <w:rFonts w:ascii="宋体" w:eastAsia="宋体" w:hAnsi="宋体"/>
+          <w:color w:val="000000" w:themeColor="text1"/>
+        </w:rPr>
+        <w:t>UTM</w:t>
+      </w:r>
+      <w:r>
+        <w:rPr>
           <w:rFonts w:ascii="宋体" w:eastAsia="宋体" w:hAnsi="宋体" w:hint="eastAsia"/>
           <w:color w:val="000000" w:themeColor="text1"/>
         </w:rPr>
-        <w:t>2）</w:t>
-      </w:r>
-      <w:r>
-        <w:rPr>
-          <w:rFonts w:ascii="宋体" w:eastAsia="宋体" w:hAnsi="宋体" w:hint="eastAsia"/>
-          <w:color w:val="000000" w:themeColor="text1"/>
-          <w:u w:val="single"/>
-        </w:rPr>
-        <w:t>共             字</w:t>
-      </w:r>
-      <w:r>
-        <w:rPr>
-          <w:rFonts w:ascii="宋体" w:eastAsia="宋体" w:hAnsi="宋体" w:hint="eastAsia"/>
-          <w:color w:val="000000" w:themeColor="text1"/>
-        </w:rPr>
-        <w:t>（需要填写具体字数）</w:t>
-      </w:r>
-    </w:p>
-    <w:p>
-      <w:pPr>
-        <w:spacing w:before="0" w:after="0" w:line="400" w:lineRule="exact"/>
-        <w:ind w:firstLine="480"/>
-        <w:rPr>
-          <w:rFonts w:ascii="宋体" w:eastAsia="宋体" w:hAnsi="宋体"/>
-          <w:color w:val="000000" w:themeColor="text1"/>
-        </w:rPr>
-      </w:pPr>
-      <w:r>
-        <w:rPr>
-          <w:rFonts w:ascii="宋体" w:eastAsia="宋体" w:hAnsi="宋体" w:hint="eastAsia"/>
-          <w:color w:val="000000" w:themeColor="text1"/>
-        </w:rPr>
-        <w:t>3）</w:t>
-      </w:r>
-      <w:r>
-        <w:rPr>
-          <w:rFonts w:ascii="宋体" w:eastAsia="宋体" w:hAnsi="宋体"/>
-          <w:color w:val="000000" w:themeColor="text1"/>
-        </w:rPr>
-        <w:t>文章</w:t>
-      </w:r>
-      <w:r>
-        <w:rPr>
-          <w:rFonts w:ascii="宋体" w:eastAsia="宋体" w:hAnsi="宋体" w:hint="eastAsia"/>
-          <w:color w:val="000000" w:themeColor="text1"/>
-        </w:rPr>
-        <w:t>关键词</w:t>
-      </w:r>
-      <w:r>
-        <w:rPr>
-          <w:rFonts w:ascii="宋体" w:eastAsia="宋体" w:hAnsi="宋体"/>
-          <w:color w:val="000000" w:themeColor="text1"/>
-        </w:rPr>
-        <w:t>（</w:t>
-      </w:r>
-      <w:r>
-        <w:rPr>
-          <w:rFonts w:ascii="宋体" w:eastAsia="宋体" w:hAnsi="宋体" w:hint="eastAsia"/>
-          <w:color w:val="000000" w:themeColor="text1"/>
-        </w:rPr>
-        <w:t>至少</w:t>
-      </w:r>
-      <w:r>
-        <w:rPr>
-          <w:rFonts w:ascii="宋体" w:eastAsia="宋体" w:hAnsi="宋体"/>
-          <w:color w:val="000000" w:themeColor="text1"/>
-        </w:rPr>
-        <w:t>3</w:t>
-      </w:r>
-      <w:r>
-        <w:rPr>
-          <w:rFonts w:ascii="宋体" w:eastAsia="宋体" w:hAnsi="宋体" w:hint="eastAsia"/>
-          <w:color w:val="000000" w:themeColor="text1"/>
-        </w:rPr>
-        <w:t>个</w:t>
-      </w:r>
-      <w:r>
-        <w:rPr>
-          <w:rFonts w:ascii="宋体" w:eastAsia="宋体" w:hAnsi="宋体"/>
-          <w:color w:val="000000" w:themeColor="text1"/>
-        </w:rPr>
-        <w:t>）：</w:t>
-      </w:r>
-    </w:p>
-    <w:p>
-      <w:pPr>
-        <w:spacing w:before="0" w:after="0" w:line="400" w:lineRule="exact"/>
-        <w:ind w:firstLine="480"/>
-        <w:rPr>
-          <w:rFonts w:ascii="宋体" w:eastAsia="宋体" w:hAnsi="宋体"/>
-          <w:color w:val="000000" w:themeColor="text1"/>
-        </w:rPr>
-      </w:pPr>
-      <w:r>
-        <w:rPr>
-          <w:rFonts w:ascii="宋体" w:eastAsia="宋体" w:hAnsi="宋体"/>
-          <w:color w:val="000000" w:themeColor="text1"/>
-        </w:rPr>
-        <w:t>4</w:t>
-      </w:r>
-      <w:r>
-        <w:rPr>
-          <w:rFonts w:ascii="宋体" w:eastAsia="宋体" w:hAnsi="宋体"/>
-          <w:color w:val="000000" w:themeColor="text1"/>
-        </w:rPr>
-        <w:t>）</w:t>
-      </w:r>
-      <w:r>
-        <w:rPr>
-          <w:rFonts w:ascii="宋体" w:eastAsia="宋体" w:hAnsi="宋体" w:hint="eastAsia"/>
-          <w:color w:val="000000" w:themeColor="text1"/>
-        </w:rPr>
-        <w:t>文章正文：</w:t>
-      </w:r>
-    </w:p>
-    <w:p>
-      <w:pPr>
-        <w:spacing w:before="0" w:after="0" w:line="400" w:lineRule="exact"/>
-        <w:rPr>
-          <w:rFonts w:ascii="宋体" w:eastAsia="宋体" w:hAnsi="宋体"/>
-          <w:color w:val="000000" w:themeColor="text1"/>
-        </w:rPr>
-      </w:pPr>
-    </w:p>
-    <w:p>
-      <w:pPr>
-        <w:spacing w:before="0" w:after="0" w:line="400" w:lineRule="exact"/>
-        <w:rPr>
-          <w:rFonts w:ascii="宋体" w:eastAsia="宋体" w:hAnsi="宋体"/>
-          <w:color w:val="000000" w:themeColor="text1"/>
-        </w:rPr>
-      </w:pPr>
-    </w:p>
-    <w:p>
-      <w:pPr>
-        <w:spacing w:before="0" w:after="0" w:line="400" w:lineRule="exact"/>
-        <w:rPr>
-          <w:rFonts w:ascii="宋体" w:eastAsia="宋体" w:hAnsi="宋体"/>
-          <w:color w:val="000000" w:themeColor="text1"/>
-        </w:rPr>
-      </w:pPr>
-    </w:p>
-    <w:p>
-      <w:pPr>
-        <w:pStyle w:val="1"/>
-      </w:pPr>
-      <w:r>
-        <w:rPr>
-          <w:rFonts w:hint="eastAsia"/>
-        </w:rPr>
-        <w:t>UTM</w:t>
-      </w:r>
-      <w:r>
-        <w:rPr>
-          <w:lang w:eastAsia="zh-CN"/>
-        </w:rPr>
         <w:t>监测</w:t>
-      </w:r>
-    </w:p>
-    <w:p>
-      <w:pPr>
-        <w:spacing w:before="0" w:after="0" w:line="400" w:lineRule="exact"/>
-        <w:ind w:firstLine="480"/>
-        <w:rPr>
-          <w:rFonts w:ascii="宋体" w:eastAsia="宋体" w:hAnsi="宋体"/>
-          <w:color w:val="000000" w:themeColor="text1"/>
-        </w:rPr>
-      </w:pPr>
-      <w:r>
-        <w:rPr>
-          <w:rFonts w:ascii="宋体" w:eastAsia="宋体" w:hAnsi="宋体"/>
-          <w:color w:val="000000" w:themeColor="text1"/>
-        </w:rPr>
-        <w:t>UTM</w:t>
-      </w:r>
-      <w:r>
-        <w:rPr>
-          <w:rFonts w:ascii="宋体" w:eastAsia="宋体" w:hAnsi="宋体" w:hint="eastAsia"/>
-          <w:color w:val="000000" w:themeColor="text1"/>
-        </w:rPr>
-        <w:t>监测</w:t>
-      </w:r>
-      <w:r>
-        <w:rPr>
-          <w:rFonts w:ascii="宋体" w:eastAsia="宋体" w:hAnsi="宋体"/>
-          <w:color w:val="000000" w:themeColor="text1"/>
-        </w:rPr>
-        <w:t>是</w:t>
       </w:r>
       <w:r>
         <w:rPr>
@@ -1678,7 +2316,6 @@
         <w:rPr>
           <w:rFonts w:hint="eastAsia"/>
         </w:rPr>
-        <w:lastRenderedPageBreak/>
         <w:t>如果</w:t>
       </w:r>
       <w:r>
@@ -1788,17 +2425,37 @@
         </w:rPr>
         <w:t>使用</w:t>
       </w:r>
-      <w:hyperlink r:id="rId12" w:history="1">
+      <w:hyperlink r:id="rId13" w:history="1">
         <w:r>
           <w:rPr>
             <w:rStyle w:val="aff9"/>
             <w:lang w:eastAsia="zh-CN"/>
           </w:rPr>
-          <w:t>「UTM批量生成器」</w:t>
+          <w:t>「UTM批量生成</w:t>
+        </w:r>
+        <w:r>
+          <w:rPr>
+            <w:rStyle w:val="aff9"/>
+            <w:lang w:eastAsia="zh-CN"/>
+          </w:rPr>
+          <w:t>器</w:t>
+        </w:r>
+        <w:r>
+          <w:rPr>
+            <w:rStyle w:val="aff9"/>
+            <w:lang w:eastAsia="zh-CN"/>
+          </w:rPr>
+          <w:t>」</w:t>
         </w:r>
       </w:hyperlink>
       <w:r>
-        <w:t>，</w:t>
+        <w:rPr>
+          <w:rFonts w:hint="eastAsia"/>
+        </w:rPr>
+        <w:t>表格生成属于你的UTM链接</w:t>
+      </w:r>
+      <w:r>
+        <w:t>：</w:t>
       </w:r>
       <w:r>
         <w:t>分别</w:t>
@@ -1807,7 +2464,15 @@
         <w:rPr>
           <w:lang w:eastAsia="zh-CN"/>
         </w:rPr>
-        <w:t>填写对应的</w:t>
+        <w:t>填写</w:t>
+      </w:r>
+      <w:bookmarkStart w:id="11" w:name="_GoBack"/>
+      <w:bookmarkEnd w:id="11"/>
+      <w:r>
+        <w:rPr>
+          <w:lang w:eastAsia="zh-CN"/>
+        </w:rPr>
+        <w:t>对应的</w:t>
       </w:r>
       <w:r>
         <w:rPr>
@@ -1945,6 +2610,20 @@
           <w:color w:val="FF0000"/>
           <w:lang w:eastAsia="zh-CN"/>
         </w:rPr>
+        <w:t>参数</w:t>
+      </w:r>
+      <w:r>
+        <w:rPr>
+          <w:color w:val="FF0000"/>
+          <w:lang w:eastAsia="zh-CN"/>
+        </w:rPr>
+        <w:t>必须</w:t>
+      </w:r>
+      <w:r>
+        <w:rPr>
+          <w:color w:val="FF0000"/>
+          <w:lang w:eastAsia="zh-CN"/>
+        </w:rPr>
         <w:t>修改为</w:t>
       </w:r>
       <w:r>
@@ -1960,21 +2639,28 @@
           <w:color w:val="FF0000"/>
           <w:lang w:eastAsia="zh-CN"/>
         </w:rPr>
-        <w:t>班级</w:t>
+        <w:t>姓名</w:t>
       </w:r>
       <w:r>
         <w:rPr>
           <w:color w:val="FF0000"/>
           <w:lang w:eastAsia="zh-CN"/>
         </w:rPr>
-        <w:t>序号-</w:t>
-      </w:r>
-      <w:r>
-        <w:rPr>
-          <w:rFonts w:hint="eastAsia"/>
+        <w:t>拼音首字母</w:t>
+      </w:r>
+      <w:r>
+        <w:rPr>
           <w:color w:val="FF0000"/>
           <w:lang w:eastAsia="zh-CN"/>
         </w:rPr>
+        <w:t>-</w:t>
+      </w:r>
+      <w:r>
+        <w:rPr>
+          <w:rFonts w:hint="eastAsia"/>
+          <w:color w:val="FF0000"/>
+          <w:lang w:eastAsia="zh-CN"/>
+        </w:rPr>
         <w:t>学号</w:t>
       </w:r>
       <w:r>
@@ -1997,7 +2683,22 @@
           <w:color w:val="FF0000"/>
           <w:lang w:eastAsia="zh-CN"/>
         </w:rPr>
-        <w:t>：24-</w:t>
+        <w:t>：</w:t>
+      </w:r>
+      <w:r>
+        <w:rPr>
+          <w:rFonts w:hint="eastAsia"/>
+          <w:color w:val="FF0000"/>
+          <w:lang w:eastAsia="zh-CN"/>
+        </w:rPr>
+        <w:t>yz</w:t>
+      </w:r>
+      <w:r>
+        <w:rPr>
+          <w:color w:val="FF0000"/>
+          <w:lang w:eastAsia="zh-CN"/>
+        </w:rPr>
+        <w:t>-</w:t>
       </w:r>
       <w:r>
         <w:rPr>
@@ -2247,6 +2948,7 @@
         <w:rPr>
           <w:rFonts w:hint="eastAsia"/>
         </w:rPr>
+        <w:lastRenderedPageBreak/>
         <w:t>例如</w:t>
       </w:r>
       <w:r>
@@ -2679,7 +3381,7 @@
         </w:rPr>
         <w:t>请</w:t>
       </w:r>
-      <w:hyperlink r:id="rId13" w:history="1">
+      <w:hyperlink r:id="rId14" w:history="1">
         <w:r>
           <w:rPr>
             <w:rStyle w:val="aff9"/>
@@ -2713,7 +3415,7 @@
         </w:rPr>
         <w:t>根据</w:t>
       </w:r>
-      <w:hyperlink r:id="rId14" w:history="1">
+      <w:hyperlink r:id="rId15" w:history="1">
         <w:r>
           <w:rPr>
             <w:rStyle w:val="aff9"/>
@@ -2804,34 +3506,6 @@
         </w:rPr>
         <w:t>在此处：</w:t>
       </w:r>
-      <w:bookmarkStart w:id="11" w:name="_GoBack"/>
-      <w:bookmarkEnd w:id="11"/>
-    </w:p>
-    <w:p>
-      <w:pPr>
-        <w:pStyle w:val="a"/>
-        <w:numPr>
-          <w:ilvl w:val="0"/>
-          <w:numId w:val="0"/>
-        </w:numPr>
-        <w:ind w:left="720"/>
-        <w:rPr>
-          <w:color w:val="000000" w:themeColor="text1"/>
-        </w:rPr>
-      </w:pPr>
-    </w:p>
-    <w:p>
-      <w:pPr>
-        <w:pStyle w:val="a"/>
-        <w:numPr>
-          <w:ilvl w:val="0"/>
-          <w:numId w:val="0"/>
-        </w:numPr>
-        <w:ind w:left="720"/>
-        <w:rPr>
-          <w:color w:val="000000" w:themeColor="text1"/>
-        </w:rPr>
-      </w:pPr>
     </w:p>
     <w:p>
       <w:pPr>
@@ -2843,10 +3517,10 @@
       </w:pPr>
     </w:p>
     <w:sectPr>
-      <w:headerReference w:type="default" r:id="rId15"/>
-      <w:footerReference w:type="default" r:id="rId16"/>
-      <w:headerReference w:type="first" r:id="rId17"/>
-      <w:footerReference w:type="first" r:id="rId18"/>
+      <w:headerReference w:type="default" r:id="rId16"/>
+      <w:footerReference w:type="default" r:id="rId17"/>
+      <w:headerReference w:type="first" r:id="rId18"/>
+      <w:footerReference w:type="first" r:id="rId19"/>
       <w:pgSz w:w="11907" w:h="16839" w:code="1"/>
       <w:pgMar w:top="1440" w:right="1080" w:bottom="1440" w:left="1080" w:header="850" w:footer="850" w:gutter="0"/>
       <w:pgNumType w:fmt="numberInDash"/>
@@ -2928,7 +3602,7 @@
         <w:color w:val="000000"/>
         <w:sz w:val="20"/>
       </w:rPr>
-      <w:t>- 4 -</w:t>
+      <w:t>- 5 -</w:t>
     </w:r>
     <w:r>
       <w:rPr>
@@ -3096,7 +3770,14 @@
         <w:rFonts w:ascii="Microsoft YaHei Light" w:hAnsi="Microsoft YaHei Light" w:hint="eastAsia"/>
         <w:color w:val="01D270"/>
       </w:rPr>
-      <w:t>[新媒体</w:t>
+      <w:t>[</w:t>
+    </w:r>
+    <w:r>
+      <w:rPr>
+        <w:rFonts w:ascii="Microsoft YaHei Light" w:hAnsi="Microsoft YaHei Light" w:hint="eastAsia"/>
+        <w:color w:val="01D270"/>
+      </w:rPr>
+      <w:t>新媒体</w:t>
     </w:r>
     <w:r>
       <w:rPr>
@@ -3374,6 +4055,95 @@
 <file path=word/numbering.xml><?xml version="1.0" encoding="utf-8"?>
 <w:numbering xmlns:wpc="http://schemas.microsoft.com/office/word/2010/wordprocessingCanvas" xmlns:mo="http://schemas.microsoft.com/office/mac/office/2008/main" xmlns:mc="http://schemas.openxmlformats.org/markup-compatibility/2006" xmlns:mv="urn:schemas-microsoft-com:mac:vml" xmlns:o="urn:schemas-microsoft-com:office:office" xmlns:r="http://schemas.openxmlformats.org/officeDocument/2006/relationships" xmlns:m="http://schemas.openxmlformats.org/officeDocument/2006/math" xmlns:v="urn:schemas-microsoft-com:vml" xmlns:wp14="http://schemas.microsoft.com/office/word/2010/wordprocessingDrawing" xmlns:wp="http://schemas.openxmlformats.org/drawingml/2006/wordprocessingDrawing" xmlns:w10="urn:schemas-microsoft-com:office:word" xmlns:w="http://schemas.openxmlformats.org/wordprocessingml/2006/main" xmlns:w14="http://schemas.microsoft.com/office/word/2010/wordml" xmlns:w15="http://schemas.microsoft.com/office/word/2012/wordml" xmlns:wpg="http://schemas.microsoft.com/office/word/2010/wordprocessingGroup" xmlns:wpi="http://schemas.microsoft.com/office/word/2010/wordprocessingInk" xmlns:wne="http://schemas.microsoft.com/office/word/2006/wordml" xmlns:wps="http://schemas.microsoft.com/office/word/2010/wordprocessingShape" mc:Ignorable="w14 w15 wp14">
   <w:abstractNum w:abstractNumId="0">
+    <w:nsid w:val="048B05C7"/>
+    <w:multiLevelType w:val="hybridMultilevel"/>
+    <w:tmpl w:val="7DE653C4"/>
+    <w:lvl w:ilvl="0" w:tplc="49CEFA9A">
+      <w:start w:val="1"/>
+      <w:numFmt w:val="decimal"/>
+      <w:lvlText w:val="%1）"/>
+      <w:lvlJc w:val="left"/>
+      <w:pPr>
+        <w:ind w:left="840" w:hanging="360"/>
+      </w:pPr>
+      <w:rPr>
+        <w:rFonts w:hint="eastAsia"/>
+      </w:rPr>
+    </w:lvl>
+    <w:lvl w:ilvl="1" w:tplc="04090019" w:tentative="1">
+      <w:start w:val="1"/>
+      <w:numFmt w:val="lowerLetter"/>
+      <w:lvlText w:val="%2)"/>
+      <w:lvlJc w:val="left"/>
+      <w:pPr>
+        <w:ind w:left="1440" w:hanging="480"/>
+      </w:pPr>
+    </w:lvl>
+    <w:lvl w:ilvl="2" w:tplc="0409001B" w:tentative="1">
+      <w:start w:val="1"/>
+      <w:numFmt w:val="lowerRoman"/>
+      <w:lvlText w:val="%3."/>
+      <w:lvlJc w:val="right"/>
+      <w:pPr>
+        <w:ind w:left="1920" w:hanging="480"/>
+      </w:pPr>
+    </w:lvl>
+    <w:lvl w:ilvl="3" w:tplc="0409000F" w:tentative="1">
+      <w:start w:val="1"/>
+      <w:numFmt w:val="decimal"/>
+      <w:lvlText w:val="%4."/>
+      <w:lvlJc w:val="left"/>
+      <w:pPr>
+        <w:ind w:left="2400" w:hanging="480"/>
+      </w:pPr>
+    </w:lvl>
+    <w:lvl w:ilvl="4" w:tplc="04090019" w:tentative="1">
+      <w:start w:val="1"/>
+      <w:numFmt w:val="lowerLetter"/>
+      <w:lvlText w:val="%5)"/>
+      <w:lvlJc w:val="left"/>
+      <w:pPr>
+        <w:ind w:left="2880" w:hanging="480"/>
+      </w:pPr>
+    </w:lvl>
+    <w:lvl w:ilvl="5" w:tplc="0409001B" w:tentative="1">
+      <w:start w:val="1"/>
+      <w:numFmt w:val="lowerRoman"/>
+      <w:lvlText w:val="%6."/>
+      <w:lvlJc w:val="right"/>
+      <w:pPr>
+        <w:ind w:left="3360" w:hanging="480"/>
+      </w:pPr>
+    </w:lvl>
+    <w:lvl w:ilvl="6" w:tplc="0409000F" w:tentative="1">
+      <w:start w:val="1"/>
+      <w:numFmt w:val="decimal"/>
+      <w:lvlText w:val="%7."/>
+      <w:lvlJc w:val="left"/>
+      <w:pPr>
+        <w:ind w:left="3840" w:hanging="480"/>
+      </w:pPr>
+    </w:lvl>
+    <w:lvl w:ilvl="7" w:tplc="04090019" w:tentative="1">
+      <w:start w:val="1"/>
+      <w:numFmt w:val="lowerLetter"/>
+      <w:lvlText w:val="%8)"/>
+      <w:lvlJc w:val="left"/>
+      <w:pPr>
+        <w:ind w:left="4320" w:hanging="480"/>
+      </w:pPr>
+    </w:lvl>
+    <w:lvl w:ilvl="8" w:tplc="0409001B" w:tentative="1">
+      <w:start w:val="1"/>
+      <w:numFmt w:val="lowerRoman"/>
+      <w:lvlText w:val="%9."/>
+      <w:lvlJc w:val="right"/>
+      <w:pPr>
+        <w:ind w:left="4800" w:hanging="480"/>
+      </w:pPr>
+    </w:lvl>
+  </w:abstractNum>
+  <w:abstractNum w:abstractNumId="1">
     <w:nsid w:val="11313CD3"/>
     <w:multiLevelType w:val="hybridMultilevel"/>
     <w:tmpl w:val="00504B20"/>
@@ -3486,7 +4256,7 @@
       </w:rPr>
     </w:lvl>
   </w:abstractNum>
-  <w:abstractNum w:abstractNumId="1">
+  <w:abstractNum w:abstractNumId="2">
     <w:nsid w:val="126C7B3F"/>
     <w:multiLevelType w:val="hybridMultilevel"/>
     <w:tmpl w:val="6FF0DE3E"/>
@@ -3599,7 +4369,7 @@
       </w:rPr>
     </w:lvl>
   </w:abstractNum>
-  <w:abstractNum w:abstractNumId="2">
+  <w:abstractNum w:abstractNumId="3">
     <w:nsid w:val="173F7212"/>
     <w:multiLevelType w:val="hybridMultilevel"/>
     <w:tmpl w:val="9D92560E"/>
@@ -3688,7 +4458,7 @@
       </w:pPr>
     </w:lvl>
   </w:abstractNum>
-  <w:abstractNum w:abstractNumId="3">
+  <w:abstractNum w:abstractNumId="4">
     <w:nsid w:val="18663BB6"/>
     <w:multiLevelType w:val="hybridMultilevel"/>
     <w:tmpl w:val="9754178E"/>
@@ -3777,7 +4547,7 @@
       </w:pPr>
     </w:lvl>
   </w:abstractNum>
-  <w:abstractNum w:abstractNumId="4">
+  <w:abstractNum w:abstractNumId="5">
     <w:nsid w:val="20DA705C"/>
     <w:multiLevelType w:val="hybridMultilevel"/>
     <w:tmpl w:val="A45E3EF4"/>
@@ -3890,11 +4660,11 @@
       </w:rPr>
     </w:lvl>
   </w:abstractNum>
-  <w:abstractNum w:abstractNumId="5">
+  <w:abstractNum w:abstractNumId="6">
     <w:nsid w:val="26030104"/>
     <w:multiLevelType w:val="hybridMultilevel"/>
-    <w:tmpl w:val="742AE15A"/>
-    <w:lvl w:ilvl="0" w:tplc="40101A78">
+    <w:tmpl w:val="7C7C0CCE"/>
+    <w:lvl w:ilvl="0" w:tplc="9A427932">
       <w:start w:val="1"/>
       <w:numFmt w:val="decimal"/>
       <w:pStyle w:val="1"/>
@@ -3986,7 +4756,7 @@
       </w:pPr>
     </w:lvl>
   </w:abstractNum>
-  <w:abstractNum w:abstractNumId="6">
+  <w:abstractNum w:abstractNumId="7">
     <w:nsid w:val="26E5633D"/>
     <w:multiLevelType w:val="hybridMultilevel"/>
     <w:tmpl w:val="B6F8E6E8"/>
@@ -4099,7 +4869,7 @@
       </w:rPr>
     </w:lvl>
   </w:abstractNum>
-  <w:abstractNum w:abstractNumId="7">
+  <w:abstractNum w:abstractNumId="8">
     <w:nsid w:val="3DF52E7F"/>
     <w:multiLevelType w:val="hybridMultilevel"/>
     <w:tmpl w:val="FB243590"/>
@@ -4212,7 +4982,96 @@
       </w:rPr>
     </w:lvl>
   </w:abstractNum>
-  <w:abstractNum w:abstractNumId="8">
+  <w:abstractNum w:abstractNumId="9">
+    <w:nsid w:val="4B222EF1"/>
+    <w:multiLevelType w:val="hybridMultilevel"/>
+    <w:tmpl w:val="7DE653C4"/>
+    <w:lvl w:ilvl="0" w:tplc="49CEFA9A">
+      <w:start w:val="1"/>
+      <w:numFmt w:val="decimal"/>
+      <w:lvlText w:val="%1）"/>
+      <w:lvlJc w:val="left"/>
+      <w:pPr>
+        <w:ind w:left="840" w:hanging="360"/>
+      </w:pPr>
+      <w:rPr>
+        <w:rFonts w:hint="eastAsia"/>
+      </w:rPr>
+    </w:lvl>
+    <w:lvl w:ilvl="1" w:tplc="04090019" w:tentative="1">
+      <w:start w:val="1"/>
+      <w:numFmt w:val="lowerLetter"/>
+      <w:lvlText w:val="%2)"/>
+      <w:lvlJc w:val="left"/>
+      <w:pPr>
+        <w:ind w:left="1440" w:hanging="480"/>
+      </w:pPr>
+    </w:lvl>
+    <w:lvl w:ilvl="2" w:tplc="0409001B" w:tentative="1">
+      <w:start w:val="1"/>
+      <w:numFmt w:val="lowerRoman"/>
+      <w:lvlText w:val="%3."/>
+      <w:lvlJc w:val="right"/>
+      <w:pPr>
+        <w:ind w:left="1920" w:hanging="480"/>
+      </w:pPr>
+    </w:lvl>
+    <w:lvl w:ilvl="3" w:tplc="0409000F" w:tentative="1">
+      <w:start w:val="1"/>
+      <w:numFmt w:val="decimal"/>
+      <w:lvlText w:val="%4."/>
+      <w:lvlJc w:val="left"/>
+      <w:pPr>
+        <w:ind w:left="2400" w:hanging="480"/>
+      </w:pPr>
+    </w:lvl>
+    <w:lvl w:ilvl="4" w:tplc="04090019" w:tentative="1">
+      <w:start w:val="1"/>
+      <w:numFmt w:val="lowerLetter"/>
+      <w:lvlText w:val="%5)"/>
+      <w:lvlJc w:val="left"/>
+      <w:pPr>
+        <w:ind w:left="2880" w:hanging="480"/>
+      </w:pPr>
+    </w:lvl>
+    <w:lvl w:ilvl="5" w:tplc="0409001B" w:tentative="1">
+      <w:start w:val="1"/>
+      <w:numFmt w:val="lowerRoman"/>
+      <w:lvlText w:val="%6."/>
+      <w:lvlJc w:val="right"/>
+      <w:pPr>
+        <w:ind w:left="3360" w:hanging="480"/>
+      </w:pPr>
+    </w:lvl>
+    <w:lvl w:ilvl="6" w:tplc="0409000F" w:tentative="1">
+      <w:start w:val="1"/>
+      <w:numFmt w:val="decimal"/>
+      <w:lvlText w:val="%7."/>
+      <w:lvlJc w:val="left"/>
+      <w:pPr>
+        <w:ind w:left="3840" w:hanging="480"/>
+      </w:pPr>
+    </w:lvl>
+    <w:lvl w:ilvl="7" w:tplc="04090019" w:tentative="1">
+      <w:start w:val="1"/>
+      <w:numFmt w:val="lowerLetter"/>
+      <w:lvlText w:val="%8)"/>
+      <w:lvlJc w:val="left"/>
+      <w:pPr>
+        <w:ind w:left="4320" w:hanging="480"/>
+      </w:pPr>
+    </w:lvl>
+    <w:lvl w:ilvl="8" w:tplc="0409001B" w:tentative="1">
+      <w:start w:val="1"/>
+      <w:numFmt w:val="lowerRoman"/>
+      <w:lvlText w:val="%9."/>
+      <w:lvlJc w:val="right"/>
+      <w:pPr>
+        <w:ind w:left="4800" w:hanging="480"/>
+      </w:pPr>
+    </w:lvl>
+  </w:abstractNum>
+  <w:abstractNum w:abstractNumId="10">
     <w:nsid w:val="4E5D0326"/>
     <w:multiLevelType w:val="multilevel"/>
     <w:tmpl w:val="BE4CF968"/>
@@ -4299,7 +5158,7 @@
       </w:pPr>
     </w:lvl>
   </w:abstractNum>
-  <w:abstractNum w:abstractNumId="9">
+  <w:abstractNum w:abstractNumId="11">
     <w:nsid w:val="5BD675BE"/>
     <w:multiLevelType w:val="hybridMultilevel"/>
     <w:tmpl w:val="B6D230B8"/>
@@ -4412,7 +5271,7 @@
       </w:rPr>
     </w:lvl>
   </w:abstractNum>
-  <w:abstractNum w:abstractNumId="10">
+  <w:abstractNum w:abstractNumId="12">
     <w:nsid w:val="5CBE1F19"/>
     <w:multiLevelType w:val="hybridMultilevel"/>
     <w:tmpl w:val="802822C8"/>
@@ -4525,7 +5384,7 @@
       </w:rPr>
     </w:lvl>
   </w:abstractNum>
-  <w:abstractNum w:abstractNumId="11">
+  <w:abstractNum w:abstractNumId="13">
     <w:nsid w:val="6B64352D"/>
     <w:multiLevelType w:val="multilevel"/>
     <w:tmpl w:val="0CDE014A"/>
@@ -4639,7 +5498,7 @@
       </w:rPr>
     </w:lvl>
   </w:abstractNum>
-  <w:abstractNum w:abstractNumId="12">
+  <w:abstractNum w:abstractNumId="14">
     <w:nsid w:val="6FEA3280"/>
     <w:multiLevelType w:val="hybridMultilevel"/>
     <w:tmpl w:val="865632BE"/>
@@ -4725,7 +5584,7 @@
       </w:pPr>
     </w:lvl>
   </w:abstractNum>
-  <w:abstractNum w:abstractNumId="13">
+  <w:abstractNum w:abstractNumId="15">
     <w:nsid w:val="7A8F0539"/>
     <w:multiLevelType w:val="hybridMultilevel"/>
     <w:tmpl w:val="5B3ECF14"/>
@@ -4816,70 +5675,79 @@
     </w:lvl>
   </w:abstractNum>
   <w:num w:numId="1">
+    <w:abstractNumId w:val="6"/>
+  </w:num>
+  <w:num w:numId="2">
+    <w:abstractNumId w:val="10"/>
+  </w:num>
+  <w:num w:numId="3">
+    <w:abstractNumId w:val="13"/>
+  </w:num>
+  <w:num w:numId="4">
+    <w:abstractNumId w:val="11"/>
+  </w:num>
+  <w:num w:numId="5">
     <w:abstractNumId w:val="5"/>
   </w:num>
-  <w:num w:numId="2">
-    <w:abstractNumId w:val="8"/>
+  <w:num w:numId="6">
+    <w:abstractNumId w:val="1"/>
   </w:num>
-  <w:num w:numId="3">
-    <w:abstractNumId w:val="11"/>
-  </w:num>
-  <w:num w:numId="4">
-    <w:abstractNumId w:val="9"/>
-  </w:num>
-  <w:num w:numId="5">
+  <w:num w:numId="7">
     <w:abstractNumId w:val="4"/>
   </w:num>
-  <w:num w:numId="6">
-    <w:abstractNumId w:val="0"/>
-  </w:num>
-  <w:num w:numId="7">
-    <w:abstractNumId w:val="3"/>
-  </w:num>
   <w:num w:numId="8">
-    <w:abstractNumId w:val="0"/>
+    <w:abstractNumId w:val="1"/>
   </w:num>
   <w:num w:numId="9">
-    <w:abstractNumId w:val="3"/>
+    <w:abstractNumId w:val="4"/>
     <w:lvlOverride w:ilvl="0">
       <w:startOverride w:val="2"/>
     </w:lvlOverride>
   </w:num>
   <w:num w:numId="10">
-    <w:abstractNumId w:val="3"/>
+    <w:abstractNumId w:val="4"/>
     <w:lvlOverride w:ilvl="0">
       <w:startOverride w:val="2"/>
     </w:lvlOverride>
   </w:num>
   <w:num w:numId="11">
+    <w:abstractNumId w:val="14"/>
+  </w:num>
+  <w:num w:numId="12">
+    <w:abstractNumId w:val="14"/>
+  </w:num>
+  <w:num w:numId="13">
+    <w:abstractNumId w:val="8"/>
+  </w:num>
+  <w:num w:numId="14">
     <w:abstractNumId w:val="12"/>
   </w:num>
-  <w:num w:numId="12">
-    <w:abstractNumId w:val="12"/>
-  </w:num>
-  <w:num w:numId="13">
-    <w:abstractNumId w:val="7"/>
-  </w:num>
-  <w:num w:numId="14">
-    <w:abstractNumId w:val="10"/>
-  </w:num>
   <w:num w:numId="15">
-    <w:abstractNumId w:val="13"/>
+    <w:abstractNumId w:val="15"/>
   </w:num>
   <w:num w:numId="16">
-    <w:abstractNumId w:val="13"/>
+    <w:abstractNumId w:val="15"/>
     <w:lvlOverride w:ilvl="0">
       <w:startOverride w:val="1"/>
     </w:lvlOverride>
   </w:num>
   <w:num w:numId="17">
+    <w:abstractNumId w:val="3"/>
+  </w:num>
+  <w:num w:numId="18">
     <w:abstractNumId w:val="2"/>
   </w:num>
-  <w:num w:numId="18">
-    <w:abstractNumId w:val="1"/>
+  <w:num w:numId="19">
+    <w:abstractNumId w:val="7"/>
   </w:num>
-  <w:num w:numId="19">
+  <w:num w:numId="20">
+    <w:abstractNumId w:val="0"/>
+  </w:num>
+  <w:num w:numId="21">
     <w:abstractNumId w:val="6"/>
+  </w:num>
+  <w:num w:numId="22">
+    <w:abstractNumId w:val="9"/>
   </w:num>
   <w:numIdMacAtCleanup w:val="7"/>
 </w:numbering>
@@ -5188,7 +6056,7 @@
     <w:autoRedefine/>
     <w:uiPriority w:val="9"/>
     <w:qFormat/>
-    <w:rsid w:val="00D3038A"/>
+    <w:rsid w:val="008F6BEE"/>
     <w:pPr>
       <w:keepNext/>
       <w:keepLines/>
@@ -5206,7 +6074,7 @@
       <w:spacing w:val="14"/>
       <w:sz w:val="30"/>
       <w:szCs w:val="30"/>
-      <w:lang w:val="en-US" w:eastAsia="ja-JP"/>
+      <w:lang w:val="en-US"/>
     </w:rPr>
   </w:style>
   <w:style w:type="paragraph" w:styleId="2">
@@ -5671,7 +6539,7 @@
     <w:name w:val="标题 1字符"/>
     <w:link w:val="1"/>
     <w:uiPriority w:val="9"/>
-    <w:rsid w:val="00D3038A"/>
+    <w:rsid w:val="008F6BEE"/>
     <w:rPr>
       <w:rFonts w:ascii="黑体" w:hAnsi="黑体"/>
       <w:b/>
@@ -5681,7 +6549,6 @@
       <w:kern w:val="28"/>
       <w:sz w:val="30"/>
       <w:szCs w:val="30"/>
-      <w:lang w:eastAsia="ja-JP"/>
     </w:rPr>
   </w:style>
   <w:style w:type="character" w:styleId="af0">
@@ -6620,6 +7487,21 @@
 </file>
 
 <file path=customXml/item1.xml><?xml version="1.0" encoding="utf-8"?>
+<?mso-contentType ?>
+<FormTemplates xmlns="http://schemas.microsoft.com/sharepoint/v3/contenttype/forms">
+  <Display>DocumentLibraryForm</Display>
+  <Edit>DocumentLibraryForm</Edit>
+  <New>DocumentLibraryForm</New>
+</FormTemplates>
+</file>
+
+<file path=customXml/item2.xml><?xml version="1.0" encoding="utf-8"?>
+<p:properties xmlns:p="http://schemas.microsoft.com/office/2006/metadata/properties" xmlns:xsi="http://www.w3.org/2001/XMLSchema-instance" xmlns:pc="http://schemas.microsoft.com/office/infopath/2007/PartnerControls">
+  <documentManagement/>
+</p:properties>
+</file>
+
+<file path=customXml/item3.xml><?xml version="1.0" encoding="utf-8"?>
 <ct:contentTypeSchema xmlns:ct="http://schemas.microsoft.com/office/2006/metadata/contentType" xmlns:ma="http://schemas.microsoft.com/office/2006/metadata/properties/metaAttributes" ct:_="" ma:_="" ma:contentTypeName="Document" ma:contentTypeID="0x0101009C467C137A7CDE448CB0A43503782328" ma:contentTypeVersion="0" ma:contentTypeDescription="Create a new document." ma:contentTypeScope="" ma:versionID="de552b6ceab69ff67b686e55c33bb386">
   <xsd:schema xmlns:xsd="http://www.w3.org/2001/XMLSchema" xmlns:xs="http://www.w3.org/2001/XMLSchema" xmlns:p="http://schemas.microsoft.com/office/2006/metadata/properties" targetNamespace="http://schemas.microsoft.com/office/2006/metadata/properties" ma:root="true" ma:fieldsID="0a2704e1be08ca60c210816e8ff51514">
     <xsd:element name="properties">
@@ -6733,26 +7615,28 @@
 </ct:contentTypeSchema>
 </file>
 
-<file path=customXml/item2.xml><?xml version="1.0" encoding="utf-8"?>
-<?mso-contentType ?>
-<FormTemplates xmlns="http://schemas.microsoft.com/sharepoint/v3/contenttype/forms">
-  <Display>DocumentLibraryForm</Display>
-  <Edit>DocumentLibraryForm</Edit>
-  <New>DocumentLibraryForm</New>
-</FormTemplates>
-</file>
-
-<file path=customXml/item3.xml><?xml version="1.0" encoding="utf-8"?>
-<p:properties xmlns:p="http://schemas.microsoft.com/office/2006/metadata/properties" xmlns:xsi="http://www.w3.org/2001/XMLSchema-instance" xmlns:pc="http://schemas.microsoft.com/office/infopath/2007/PartnerControls">
-  <documentManagement/>
-</p:properties>
-</file>
-
 <file path=customXml/item4.xml><?xml version="1.0" encoding="utf-8"?>
 <b:Sources xmlns:b="http://schemas.openxmlformats.org/officeDocument/2006/bibliography" xmlns="http://schemas.openxmlformats.org/officeDocument/2006/bibliography" SelectedStyle="/APA.XSL" StyleName="APA"/>
 </file>
 
 <file path=customXml/itemProps1.xml><?xml version="1.0" encoding="utf-8"?>
+<ds:datastoreItem xmlns:ds="http://schemas.openxmlformats.org/officeDocument/2006/customXml" ds:itemID="{E6040F77-C680-405A-B95A-56092D614BF3}">
+  <ds:schemaRefs>
+    <ds:schemaRef ds:uri="http://schemas.microsoft.com/sharepoint/v3/contenttype/forms"/>
+  </ds:schemaRefs>
+</ds:datastoreItem>
+</file>
+
+<file path=customXml/itemProps2.xml><?xml version="1.0" encoding="utf-8"?>
+<ds:datastoreItem xmlns:ds="http://schemas.openxmlformats.org/officeDocument/2006/customXml" ds:itemID="{026E82FE-3E80-478C-96A9-C8863B718A41}">
+  <ds:schemaRefs>
+    <ds:schemaRef ds:uri="http://schemas.microsoft.com/office/2006/metadata/properties"/>
+    <ds:schemaRef ds:uri="http://schemas.microsoft.com/office/infopath/2007/PartnerControls"/>
+  </ds:schemaRefs>
+</ds:datastoreItem>
+</file>
+
+<file path=customXml/itemProps3.xml><?xml version="1.0" encoding="utf-8"?>
 <ds:datastoreItem xmlns:ds="http://schemas.openxmlformats.org/officeDocument/2006/customXml" ds:itemID="{B5CF5B96-AB86-4D00-85A4-19C3F8C97E73}">
   <ds:schemaRefs>
     <ds:schemaRef ds:uri="http://schemas.microsoft.com/office/2006/metadata/contentType"/>
@@ -6768,25 +7652,8 @@
 </ds:datastoreItem>
 </file>
 
-<file path=customXml/itemProps2.xml><?xml version="1.0" encoding="utf-8"?>
-<ds:datastoreItem xmlns:ds="http://schemas.openxmlformats.org/officeDocument/2006/customXml" ds:itemID="{E6040F77-C680-405A-B95A-56092D614BF3}">
-  <ds:schemaRefs>
-    <ds:schemaRef ds:uri="http://schemas.microsoft.com/sharepoint/v3/contenttype/forms"/>
-  </ds:schemaRefs>
-</ds:datastoreItem>
-</file>
-
-<file path=customXml/itemProps3.xml><?xml version="1.0" encoding="utf-8"?>
-<ds:datastoreItem xmlns:ds="http://schemas.openxmlformats.org/officeDocument/2006/customXml" ds:itemID="{026E82FE-3E80-478C-96A9-C8863B718A41}">
-  <ds:schemaRefs>
-    <ds:schemaRef ds:uri="http://schemas.microsoft.com/office/2006/metadata/properties"/>
-    <ds:schemaRef ds:uri="http://schemas.microsoft.com/office/infopath/2007/PartnerControls"/>
-  </ds:schemaRefs>
-</ds:datastoreItem>
-</file>
-
 <file path=customXml/itemProps4.xml><?xml version="1.0" encoding="utf-8"?>
-<ds:datastoreItem xmlns:ds="http://schemas.openxmlformats.org/officeDocument/2006/customXml" ds:itemID="{80611A6D-CFDA-F642-92D3-FD28AE86D95C}">
+<ds:datastoreItem xmlns:ds="http://schemas.openxmlformats.org/officeDocument/2006/customXml" ds:itemID="{0DE578F7-3082-624C-AAB1-497FFA05A0B4}">
   <ds:schemaRefs>
     <ds:schemaRef ds:uri="http://schemas.openxmlformats.org/officeDocument/2006/bibliography"/>
   </ds:schemaRefs>

</xml_diff>